<commit_message>
Added models and SQLmodels
</commit_message>
<xml_diff>
--- a/Documentatie/Opdracht.docx
+++ b/Documentatie/Opdracht.docx
@@ -43,8 +43,6 @@
       <w:pPr>
         <w:pStyle w:val="Geenafstand"/>
       </w:pPr>
-      <w:bookmarkStart w:id="0" w:name="_GoBack"/>
-      <w:bookmarkEnd w:id="0"/>
     </w:p>
     <w:p>
       <w:pPr>
@@ -61,6 +59,58 @@
       </w:r>
     </w:p>
     <w:p/>
+    <w:p/>
+    <w:p>
+      <w:r>
+        <w:t>TODO:</w:t>
+      </w:r>
+      <w:bookmarkStart w:id="0" w:name="_GoBack"/>
+      <w:bookmarkEnd w:id="0"/>
+    </w:p>
+    <w:p>
+      <w:r>
+        <w:t>Wat ga ik opleveren en hoe ga ik het doen?</w:t>
+      </w:r>
+    </w:p>
+    <w:p>
+      <w:proofErr w:type="spellStart"/>
+      <w:r>
+        <w:t>Feedpulse</w:t>
+      </w:r>
+      <w:proofErr w:type="spellEnd"/>
+      <w:r>
+        <w:t xml:space="preserve"> opleveren volgende week</w:t>
+      </w:r>
+    </w:p>
+    <w:p>
+      <w:proofErr w:type="spellStart"/>
+      <w:r>
+        <w:t>Bartosz</w:t>
+      </w:r>
+      <w:proofErr w:type="spellEnd"/>
+      <w:r>
+        <w:t xml:space="preserve"> contact opnemen CI, </w:t>
+      </w:r>
+      <w:proofErr w:type="spellStart"/>
+      <w:r>
+        <w:t>frontend</w:t>
+      </w:r>
+      <w:proofErr w:type="spellEnd"/>
+      <w:r>
+        <w:t xml:space="preserve"> </w:t>
+      </w:r>
+      <w:proofErr w:type="spellStart"/>
+      <w:r>
+        <w:t>testing</w:t>
+      </w:r>
+      <w:proofErr w:type="spellEnd"/>
+      <w:r>
+        <w:t xml:space="preserve"> en</w:t>
+      </w:r>
+      <w:r>
+        <w:t>z.: hoe aantonen?</w:t>
+      </w:r>
+    </w:p>
     <w:sectPr>
       <w:pgSz w:w="11906" w:h="16838"/>
       <w:pgMar w:top="1417" w:right="1417" w:bottom="1417" w:left="1417" w:header="708" w:footer="708" w:gutter="0"/>

</xml_diff>

<commit_message>
Reworked entire project structure
</commit_message>
<xml_diff>
--- a/Documentatie/Opdracht.docx
+++ b/Documentatie/Opdracht.docx
@@ -64,52 +64,357 @@
       <w:r>
         <w:t>TODO:</w:t>
       </w:r>
+    </w:p>
+    <w:p>
+      <w:proofErr w:type="spellStart"/>
+      <w:r>
+        <w:t>Feedpulse</w:t>
+      </w:r>
+      <w:proofErr w:type="spellEnd"/>
+      <w:r>
+        <w:t xml:space="preserve"> opleveren volgende week</w:t>
+      </w:r>
+    </w:p>
+    <w:p>
+      <w:proofErr w:type="spellStart"/>
+      <w:r>
+        <w:t>Bartosz</w:t>
+      </w:r>
+      <w:proofErr w:type="spellEnd"/>
+      <w:r>
+        <w:t xml:space="preserve"> contact opnemen CI, </w:t>
+      </w:r>
+      <w:proofErr w:type="spellStart"/>
+      <w:r>
+        <w:t>frontend</w:t>
+      </w:r>
+      <w:proofErr w:type="spellEnd"/>
+      <w:r>
+        <w:t xml:space="preserve"> </w:t>
+      </w:r>
+      <w:proofErr w:type="spellStart"/>
+      <w:r>
+        <w:t>testing</w:t>
+      </w:r>
+      <w:proofErr w:type="spellEnd"/>
+      <w:r>
+        <w:t xml:space="preserve"> en</w:t>
+      </w:r>
+      <w:r>
+        <w:t>z.: hoe aantonen?</w:t>
+      </w:r>
+    </w:p>
+    <w:p>
+      <w:r>
+        <w:br w:type="page"/>
+      </w:r>
+    </w:p>
+    <w:p>
+      <w:pPr>
+        <w:pStyle w:val="Titel"/>
+      </w:pPr>
+      <w:r>
+        <w:lastRenderedPageBreak/>
+        <w:t>Oplevering</w:t>
+      </w:r>
+    </w:p>
+    <w:p>
+      <w:pPr>
+        <w:pStyle w:val="Geenafstand"/>
+      </w:pPr>
+    </w:p>
+    <w:p>
+      <w:pPr>
+        <w:pStyle w:val="Geenafstand"/>
+      </w:pPr>
+      <w:r>
+        <w:t>Functies:</w:t>
+      </w:r>
+    </w:p>
+    <w:p>
+      <w:pPr>
+        <w:pStyle w:val="Geenafstand"/>
+        <w:numPr>
+          <w:ilvl w:val="0"/>
+          <w:numId w:val="1"/>
+        </w:numPr>
+      </w:pPr>
+      <w:r>
+        <w:t>Toevoegen van een nieuwe order</w:t>
+      </w:r>
+    </w:p>
+    <w:p>
+      <w:pPr>
+        <w:pStyle w:val="Geenafstand"/>
+        <w:numPr>
+          <w:ilvl w:val="0"/>
+          <w:numId w:val="1"/>
+        </w:numPr>
+      </w:pPr>
+      <w:r>
+        <w:t>Bestaande order aanpassen</w:t>
+      </w:r>
+    </w:p>
+    <w:p>
+      <w:pPr>
+        <w:pStyle w:val="Geenafstand"/>
+        <w:numPr>
+          <w:ilvl w:val="0"/>
+          <w:numId w:val="1"/>
+        </w:numPr>
+      </w:pPr>
+      <w:r>
+        <w:t>Order verwijderen</w:t>
+      </w:r>
+    </w:p>
+    <w:p>
+      <w:pPr>
+        <w:pStyle w:val="Geenafstand"/>
+        <w:numPr>
+          <w:ilvl w:val="0"/>
+          <w:numId w:val="1"/>
+        </w:numPr>
+      </w:pPr>
+      <w:r>
+        <w:t>Alle orders ophalen</w:t>
+      </w:r>
+    </w:p>
+    <w:p>
+      <w:pPr>
+        <w:pStyle w:val="Geenafstand"/>
+        <w:numPr>
+          <w:ilvl w:val="0"/>
+          <w:numId w:val="1"/>
+        </w:numPr>
+      </w:pPr>
+      <w:r>
+        <w:t xml:space="preserve">Een order ophalen </w:t>
+      </w:r>
+      <w:r>
+        <w:t>d.m.v.</w:t>
+      </w:r>
+      <w:r>
+        <w:t xml:space="preserve"> </w:t>
+      </w:r>
+      <w:proofErr w:type="spellStart"/>
+      <w:r>
+        <w:t>id</w:t>
+      </w:r>
+      <w:proofErr w:type="spellEnd"/>
+    </w:p>
+    <w:p>
+      <w:pPr>
+        <w:pStyle w:val="Geenafstand"/>
+        <w:numPr>
+          <w:ilvl w:val="0"/>
+          <w:numId w:val="1"/>
+        </w:numPr>
+      </w:pPr>
+      <w:r>
+        <w:t>Drink toevoegen</w:t>
+      </w:r>
+    </w:p>
+    <w:p>
+      <w:pPr>
+        <w:pStyle w:val="Geenafstand"/>
+        <w:numPr>
+          <w:ilvl w:val="0"/>
+          <w:numId w:val="1"/>
+        </w:numPr>
+      </w:pPr>
+      <w:r>
+        <w:t>Drink aanpassen</w:t>
+      </w:r>
+    </w:p>
+    <w:p>
+      <w:pPr>
+        <w:pStyle w:val="Geenafstand"/>
+        <w:numPr>
+          <w:ilvl w:val="0"/>
+          <w:numId w:val="1"/>
+        </w:numPr>
+      </w:pPr>
+      <w:r>
+        <w:t>Alle drinks ophalen</w:t>
+      </w:r>
+    </w:p>
+    <w:p>
+      <w:pPr>
+        <w:pStyle w:val="Geenafstand"/>
+        <w:numPr>
+          <w:ilvl w:val="0"/>
+          <w:numId w:val="1"/>
+        </w:numPr>
+      </w:pPr>
+      <w:r>
+        <w:t xml:space="preserve">Een drink ophalen d.m.v. </w:t>
+      </w:r>
+      <w:proofErr w:type="spellStart"/>
+      <w:r>
+        <w:t>id</w:t>
+      </w:r>
+      <w:proofErr w:type="spellEnd"/>
+    </w:p>
+    <w:p>
+      <w:pPr>
+        <w:pStyle w:val="Geenafstand"/>
+        <w:numPr>
+          <w:ilvl w:val="0"/>
+          <w:numId w:val="1"/>
+        </w:numPr>
+      </w:pPr>
+      <w:r>
+        <w:t>Employee aanpassen</w:t>
+      </w:r>
+    </w:p>
+    <w:p>
+      <w:pPr>
+        <w:pStyle w:val="Geenafstand"/>
+        <w:numPr>
+          <w:ilvl w:val="0"/>
+          <w:numId w:val="1"/>
+        </w:numPr>
+      </w:pPr>
+      <w:r>
+        <w:t>Employee toevoegen</w:t>
+      </w:r>
+    </w:p>
+    <w:p>
+      <w:pPr>
+        <w:pStyle w:val="Geenafstand"/>
+        <w:numPr>
+          <w:ilvl w:val="0"/>
+          <w:numId w:val="1"/>
+        </w:numPr>
+      </w:pPr>
+      <w:r>
+        <w:t>Alle employees ophalen</w:t>
+      </w:r>
+    </w:p>
+    <w:p>
+      <w:pPr>
+        <w:pStyle w:val="Geenafstand"/>
+        <w:numPr>
+          <w:ilvl w:val="0"/>
+          <w:numId w:val="1"/>
+        </w:numPr>
+      </w:pPr>
+      <w:r>
+        <w:t xml:space="preserve">Een employee ophalen d.m.v. </w:t>
+      </w:r>
+      <w:proofErr w:type="spellStart"/>
+      <w:r>
+        <w:t>id</w:t>
+      </w:r>
+      <w:proofErr w:type="spellEnd"/>
+    </w:p>
+    <w:p>
+      <w:pPr>
+        <w:pStyle w:val="Geenafstand"/>
+      </w:pPr>
+    </w:p>
+    <w:p>
+      <w:pPr>
+        <w:pStyle w:val="Geenafstand"/>
+      </w:pPr>
+      <w:r>
+        <w:t xml:space="preserve">Toevoegen + aanpassen kan binnen Hibernate samengevoegd worden onder de methode </w:t>
+      </w:r>
+      <w:proofErr w:type="spellStart"/>
+      <w:r>
+        <w:t>saveorupdate</w:t>
+      </w:r>
+      <w:proofErr w:type="spellEnd"/>
+      <w:r>
+        <w:t>. Hiermee kijkt Hibernate of het object in de database bestaat. Wanneer het in de database bestaat wordt deze ge-</w:t>
+      </w:r>
+      <w:r>
+        <w:t>updatet</w:t>
+      </w:r>
+      <w:r>
+        <w:t xml:space="preserve"> anders wordt deze in een nieuwe rij aan de database toegevoegd.</w:t>
+      </w:r>
+    </w:p>
+    <w:p>
+      <w:pPr>
+        <w:pStyle w:val="Geenafstand"/>
+      </w:pPr>
+    </w:p>
+    <w:p>
+      <w:pPr>
+        <w:pStyle w:val="Geenafstand"/>
+      </w:pPr>
+      <w:r>
+        <w:t xml:space="preserve">Inloggen aan de hand van gebruikersnaam + wachtwoord </w:t>
+      </w:r>
+      <w:r>
+        <w:t>wordt alleen toegevoegd indien er tijd over is.</w:t>
+      </w:r>
+    </w:p>
+    <w:p>
+      <w:pPr>
+        <w:pStyle w:val="Geenafstand"/>
+      </w:pPr>
+    </w:p>
+    <w:p>
+      <w:pPr>
+        <w:pStyle w:val="Geenafstand"/>
+      </w:pPr>
+      <w:r>
+        <w:drawing>
+          <wp:inline distT="0" distB="0" distL="0" distR="0" wp14:anchorId="62FD376D" wp14:editId="211EF05D">
+            <wp:extent cx="5760720" cy="4320540"/>
+            <wp:effectExtent l="0" t="0" r="0" b="3810"/>
+            <wp:docPr id="1" name="Afbeelding 1"/>
+            <wp:cNvGraphicFramePr>
+              <a:graphicFrameLocks xmlns:a="http://schemas.openxmlformats.org/drawingml/2006/main" noChangeAspect="1"/>
+            </wp:cNvGraphicFramePr>
+            <a:graphic xmlns:a="http://schemas.openxmlformats.org/drawingml/2006/main">
+              <a:graphicData uri="http://schemas.openxmlformats.org/drawingml/2006/picture">
+                <pic:pic xmlns:pic="http://schemas.openxmlformats.org/drawingml/2006/picture">
+                  <pic:nvPicPr>
+                    <pic:cNvPr id="1" name=""/>
+                    <pic:cNvPicPr/>
+                  </pic:nvPicPr>
+                  <pic:blipFill>
+                    <a:blip r:embed="rId5"/>
+                    <a:stretch>
+                      <a:fillRect/>
+                    </a:stretch>
+                  </pic:blipFill>
+                  <pic:spPr>
+                    <a:xfrm>
+                      <a:off x="0" y="0"/>
+                      <a:ext cx="5760720" cy="4320540"/>
+                    </a:xfrm>
+                    <a:prstGeom prst="rect">
+                      <a:avLst/>
+                    </a:prstGeom>
+                  </pic:spPr>
+                </pic:pic>
+              </a:graphicData>
+            </a:graphic>
+          </wp:inline>
+        </w:drawing>
+      </w:r>
+    </w:p>
+    <w:p>
+      <w:r>
+        <w:br w:type="page"/>
+      </w:r>
+      <w:proofErr w:type="spellStart"/>
+      <w:r>
+        <w:lastRenderedPageBreak/>
+        <w:t>Levtrix</w:t>
+      </w:r>
+      <w:proofErr w:type="spellEnd"/>
+    </w:p>
+    <w:p>
+      <w:r>
+        <w:t>Qwerty1$</w:t>
+      </w:r>
       <w:bookmarkStart w:id="0" w:name="_GoBack"/>
       <w:bookmarkEnd w:id="0"/>
-    </w:p>
-    <w:p>
-      <w:r>
-        <w:t>Wat ga ik opleveren en hoe ga ik het doen?</w:t>
-      </w:r>
-    </w:p>
-    <w:p>
-      <w:proofErr w:type="spellStart"/>
-      <w:r>
-        <w:t>Feedpulse</w:t>
-      </w:r>
-      <w:proofErr w:type="spellEnd"/>
-      <w:r>
-        <w:t xml:space="preserve"> opleveren volgende week</w:t>
-      </w:r>
-    </w:p>
-    <w:p>
-      <w:proofErr w:type="spellStart"/>
-      <w:r>
-        <w:t>Bartosz</w:t>
-      </w:r>
-      <w:proofErr w:type="spellEnd"/>
-      <w:r>
-        <w:t xml:space="preserve"> contact opnemen CI, </w:t>
-      </w:r>
-      <w:proofErr w:type="spellStart"/>
-      <w:r>
-        <w:t>frontend</w:t>
-      </w:r>
-      <w:proofErr w:type="spellEnd"/>
-      <w:r>
-        <w:t xml:space="preserve"> </w:t>
-      </w:r>
-      <w:proofErr w:type="spellStart"/>
-      <w:r>
-        <w:t>testing</w:t>
-      </w:r>
-      <w:proofErr w:type="spellEnd"/>
-      <w:r>
-        <w:t xml:space="preserve"> en</w:t>
-      </w:r>
-      <w:r>
-        <w:t>z.: hoe aantonen?</w:t>
-      </w:r>
     </w:p>
     <w:sectPr>
       <w:pgSz w:w="11906" w:h="16838"/>
@@ -119,6 +424,126 @@
     </w:sectPr>
   </w:body>
 </w:document>
+</file>
+
+<file path=word/numbering.xml><?xml version="1.0" encoding="utf-8"?>
+<w:numbering xmlns:wpc="http://schemas.microsoft.com/office/word/2010/wordprocessingCanvas" xmlns:cx="http://schemas.microsoft.com/office/drawing/2014/chartex" xmlns:cx1="http://schemas.microsoft.com/office/drawing/2015/9/8/chartex" xmlns:cx2="http://schemas.microsoft.com/office/drawing/2015/10/21/chartex" xmlns:cx3="http://schemas.microsoft.com/office/drawing/2016/5/9/chartex" xmlns:cx4="http://schemas.microsoft.com/office/drawing/2016/5/10/chartex" xmlns:cx5="http://schemas.microsoft.com/office/drawing/2016/5/11/chartex" xmlns:cx6="http://schemas.microsoft.com/office/drawing/2016/5/12/chartex" xmlns:cx7="http://schemas.microsoft.com/office/drawing/2016/5/13/chartex" xmlns:cx8="http://schemas.microsoft.com/office/drawing/2016/5/14/chartex" xmlns:mc="http://schemas.openxmlformats.org/markup-compatibility/2006" xmlns:aink="http://schemas.microsoft.com/office/drawing/2016/ink" xmlns:am3d="http://schemas.microsoft.com/office/drawing/2017/model3d" xmlns:o="urn:schemas-microsoft-com:office:office" xmlns:r="http://schemas.openxmlformats.org/officeDocument/2006/relationships" xmlns:m="http://schemas.openxmlformats.org/officeDocument/2006/math" xmlns:v="urn:schemas-microsoft-com:vml" xmlns:wp14="http://schemas.microsoft.com/office/word/2010/wordprocessingDrawing" xmlns:wp="http://schemas.openxmlformats.org/drawingml/2006/wordprocessingDrawing" xmlns:w10="urn:schemas-microsoft-com:office:word" xmlns:w="http://schemas.openxmlformats.org/wordprocessingml/2006/main" xmlns:w14="http://schemas.microsoft.com/office/word/2010/wordml" xmlns:w15="http://schemas.microsoft.com/office/word/2012/wordml" xmlns:w16cid="http://schemas.microsoft.com/office/word/2016/wordml/cid" xmlns:w16se="http://schemas.microsoft.com/office/word/2015/wordml/symex" xmlns:wpg="http://schemas.microsoft.com/office/word/2010/wordprocessingGroup" xmlns:wpi="http://schemas.microsoft.com/office/word/2010/wordprocessingInk" xmlns:wne="http://schemas.microsoft.com/office/word/2006/wordml" xmlns:wps="http://schemas.microsoft.com/office/word/2010/wordprocessingShape" mc:Ignorable="w14 w15 w16se w16cid wp14">
+  <w:abstractNum w:abstractNumId="0" w15:restartNumberingAfterBreak="0">
+    <w:nsid w:val="2D2C3CF7"/>
+    <w:multiLevelType w:val="hybridMultilevel"/>
+    <w:tmpl w:val="FC7850C2"/>
+    <w:lvl w:ilvl="0" w:tplc="0CF8C408">
+      <w:numFmt w:val="bullet"/>
+      <w:lvlText w:val="-"/>
+      <w:lvlJc w:val="left"/>
+      <w:pPr>
+        <w:ind w:left="720" w:hanging="360"/>
+      </w:pPr>
+      <w:rPr>
+        <w:rFonts w:ascii="Calibri" w:eastAsiaTheme="minorHAnsi" w:hAnsi="Calibri" w:cs="Calibri" w:hint="default"/>
+      </w:rPr>
+    </w:lvl>
+    <w:lvl w:ilvl="1" w:tplc="04130003" w:tentative="1">
+      <w:start w:val="1"/>
+      <w:numFmt w:val="bullet"/>
+      <w:lvlText w:val="o"/>
+      <w:lvlJc w:val="left"/>
+      <w:pPr>
+        <w:ind w:left="1440" w:hanging="360"/>
+      </w:pPr>
+      <w:rPr>
+        <w:rFonts w:ascii="Courier New" w:hAnsi="Courier New" w:cs="Courier New" w:hint="default"/>
+      </w:rPr>
+    </w:lvl>
+    <w:lvl w:ilvl="2" w:tplc="04130005" w:tentative="1">
+      <w:start w:val="1"/>
+      <w:numFmt w:val="bullet"/>
+      <w:lvlText w:val=""/>
+      <w:lvlJc w:val="left"/>
+      <w:pPr>
+        <w:ind w:left="2160" w:hanging="360"/>
+      </w:pPr>
+      <w:rPr>
+        <w:rFonts w:ascii="Wingdings" w:hAnsi="Wingdings" w:hint="default"/>
+      </w:rPr>
+    </w:lvl>
+    <w:lvl w:ilvl="3" w:tplc="04130001" w:tentative="1">
+      <w:start w:val="1"/>
+      <w:numFmt w:val="bullet"/>
+      <w:lvlText w:val=""/>
+      <w:lvlJc w:val="left"/>
+      <w:pPr>
+        <w:ind w:left="2880" w:hanging="360"/>
+      </w:pPr>
+      <w:rPr>
+        <w:rFonts w:ascii="Symbol" w:hAnsi="Symbol" w:hint="default"/>
+      </w:rPr>
+    </w:lvl>
+    <w:lvl w:ilvl="4" w:tplc="04130003" w:tentative="1">
+      <w:start w:val="1"/>
+      <w:numFmt w:val="bullet"/>
+      <w:lvlText w:val="o"/>
+      <w:lvlJc w:val="left"/>
+      <w:pPr>
+        <w:ind w:left="3600" w:hanging="360"/>
+      </w:pPr>
+      <w:rPr>
+        <w:rFonts w:ascii="Courier New" w:hAnsi="Courier New" w:cs="Courier New" w:hint="default"/>
+      </w:rPr>
+    </w:lvl>
+    <w:lvl w:ilvl="5" w:tplc="04130005" w:tentative="1">
+      <w:start w:val="1"/>
+      <w:numFmt w:val="bullet"/>
+      <w:lvlText w:val=""/>
+      <w:lvlJc w:val="left"/>
+      <w:pPr>
+        <w:ind w:left="4320" w:hanging="360"/>
+      </w:pPr>
+      <w:rPr>
+        <w:rFonts w:ascii="Wingdings" w:hAnsi="Wingdings" w:hint="default"/>
+      </w:rPr>
+    </w:lvl>
+    <w:lvl w:ilvl="6" w:tplc="04130001" w:tentative="1">
+      <w:start w:val="1"/>
+      <w:numFmt w:val="bullet"/>
+      <w:lvlText w:val=""/>
+      <w:lvlJc w:val="left"/>
+      <w:pPr>
+        <w:ind w:left="5040" w:hanging="360"/>
+      </w:pPr>
+      <w:rPr>
+        <w:rFonts w:ascii="Symbol" w:hAnsi="Symbol" w:hint="default"/>
+      </w:rPr>
+    </w:lvl>
+    <w:lvl w:ilvl="7" w:tplc="04130003" w:tentative="1">
+      <w:start w:val="1"/>
+      <w:numFmt w:val="bullet"/>
+      <w:lvlText w:val="o"/>
+      <w:lvlJc w:val="left"/>
+      <w:pPr>
+        <w:ind w:left="5760" w:hanging="360"/>
+      </w:pPr>
+      <w:rPr>
+        <w:rFonts w:ascii="Courier New" w:hAnsi="Courier New" w:cs="Courier New" w:hint="default"/>
+      </w:rPr>
+    </w:lvl>
+    <w:lvl w:ilvl="8" w:tplc="04130005" w:tentative="1">
+      <w:start w:val="1"/>
+      <w:numFmt w:val="bullet"/>
+      <w:lvlText w:val=""/>
+      <w:lvlJc w:val="left"/>
+      <w:pPr>
+        <w:ind w:left="6480" w:hanging="360"/>
+      </w:pPr>
+      <w:rPr>
+        <w:rFonts w:ascii="Wingdings" w:hAnsi="Wingdings" w:hint="default"/>
+      </w:rPr>
+    </w:lvl>
+  </w:abstractNum>
+  <w:num w:numId="1">
+    <w:abstractNumId w:val="0"/>
+  </w:num>
+</w:numbering>
 </file>
 
 <file path=word/styles.xml><?xml version="1.0" encoding="utf-8"?>

</xml_diff>